<commit_message>
Atualização ATA e Diagrama Caso de Uso
</commit_message>
<xml_diff>
--- a/ATA de Reuniões do PI.docx
+++ b/ATA de Reuniões do PI.docx
@@ -43,107 +43,100 @@
           <w:b/>
           <w:sz w:val="24"/>
         </w:rPr>
+        <w:t xml:space="preserve"> ------------------</w:t>
+      </w:r>
+    </w:p>
+    <w:p>
+      <w:pPr>
+        <w:rPr>
+          <w:u w:val="single"/>
+        </w:rPr>
+      </w:pPr>
+      <w:r>
+        <w:rPr>
+          <w:u w:val="single"/>
+        </w:rPr>
+        <w:t>Engenharia de Software II, Banco de Dados e Desenvolvimento de Software II</w:t>
+      </w:r>
+    </w:p>
+    <w:p>
+      <w:pPr>
+        <w:rPr>
+          <w:u w:val="single"/>
+        </w:rPr>
+      </w:pPr>
+      <w:r>
+        <w:rPr>
+          <w:u w:val="single"/>
+        </w:rPr>
+        <w:t xml:space="preserve">Definição das </w:t>
+      </w:r>
+      <w:r>
+        <w:rPr>
+          <w:u w:val="single"/>
+        </w:rPr>
+        <w:t>responsabilidades:</w:t>
+      </w:r>
+    </w:p>
+    <w:p>
+      <w:r>
+        <w:t>Eduardo Henrique</w:t>
+      </w:r>
+      <w:r>
+        <w:t xml:space="preserve"> e </w:t>
+      </w:r>
+      <w:proofErr w:type="spellStart"/>
+      <w:r>
+        <w:t>Eryck</w:t>
+      </w:r>
+      <w:proofErr w:type="spellEnd"/>
+      <w:r>
+        <w:t xml:space="preserve"> Lino – Front-</w:t>
+      </w:r>
+      <w:proofErr w:type="spellStart"/>
+      <w:r>
+        <w:t>end</w:t>
+      </w:r>
+      <w:proofErr w:type="spellEnd"/>
+      <w:r>
+        <w:t>, Protótipo, Logotipo</w:t>
+      </w:r>
+    </w:p>
+    <w:p>
+      <w:r>
+        <w:t>Igor Ferreira – Back-</w:t>
+      </w:r>
+      <w:proofErr w:type="spellStart"/>
+      <w:r>
+        <w:t>end</w:t>
+      </w:r>
+      <w:proofErr w:type="spellEnd"/>
+    </w:p>
+    <w:p>
+      <w:r>
+        <w:t xml:space="preserve">Luana Marques – </w:t>
+      </w:r>
+      <w:proofErr w:type="spellStart"/>
+      <w:r>
+        <w:t>Product</w:t>
+      </w:r>
+      <w:proofErr w:type="spellEnd"/>
+      <w:r>
         <w:t xml:space="preserve"> </w:t>
       </w:r>
-      <w:r>
-        <w:rPr>
-          <w:b/>
-          <w:sz w:val="24"/>
-        </w:rPr>
-        <w:t>------------------</w:t>
-      </w:r>
-    </w:p>
-    <w:p>
-      <w:pPr>
-        <w:rPr>
-          <w:u w:val="single"/>
-        </w:rPr>
-      </w:pPr>
-      <w:r>
-        <w:rPr>
-          <w:u w:val="single"/>
-        </w:rPr>
-        <w:t>Engenharia de Software II, Banco de Dados e Desenvolvimento de Software II</w:t>
-      </w:r>
-    </w:p>
-    <w:p>
-      <w:pPr>
-        <w:rPr>
-          <w:u w:val="single"/>
-        </w:rPr>
-      </w:pPr>
-      <w:r>
-        <w:rPr>
-          <w:u w:val="single"/>
-        </w:rPr>
-        <w:t xml:space="preserve">Definição das </w:t>
-      </w:r>
-      <w:r>
-        <w:rPr>
-          <w:u w:val="single"/>
-        </w:rPr>
-        <w:t>responsabilidades:</w:t>
-      </w:r>
-    </w:p>
-    <w:p>
-      <w:r>
-        <w:t>Eduardo Henrique</w:t>
-      </w:r>
-      <w:r>
-        <w:t xml:space="preserve"> e </w:t>
-      </w:r>
       <w:proofErr w:type="spellStart"/>
       <w:r>
-        <w:t>Eryck</w:t>
+        <w:t>Owner</w:t>
       </w:r>
       <w:proofErr w:type="spellEnd"/>
       <w:r>
-        <w:t xml:space="preserve"> Lino – Front-</w:t>
+        <w:t xml:space="preserve"> e Back-</w:t>
       </w:r>
       <w:proofErr w:type="spellStart"/>
       <w:r>
         <w:t>end</w:t>
       </w:r>
       <w:proofErr w:type="spellEnd"/>
-      <w:r>
-        <w:t>, Protótipo, Logotipo</w:t>
-      </w:r>
-    </w:p>
-    <w:p>
-      <w:r>
-        <w:t>Igor Ferreira – Back-</w:t>
-      </w:r>
-      <w:proofErr w:type="spellStart"/>
-      <w:r>
-        <w:t>end</w:t>
-      </w:r>
-      <w:proofErr w:type="spellEnd"/>
-    </w:p>
-    <w:p>
-      <w:r>
-        <w:t xml:space="preserve">Luana Marques – </w:t>
-      </w:r>
-      <w:proofErr w:type="spellStart"/>
-      <w:r>
-        <w:t>Product</w:t>
-      </w:r>
-      <w:proofErr w:type="spellEnd"/>
-      <w:r>
-        <w:t xml:space="preserve"> </w:t>
-      </w:r>
-      <w:proofErr w:type="spellStart"/>
-      <w:r>
-        <w:t>Owner</w:t>
-      </w:r>
-      <w:proofErr w:type="spellEnd"/>
-      <w:r>
-        <w:t xml:space="preserve"> e Back-</w:t>
-      </w:r>
-      <w:proofErr w:type="spellStart"/>
-      <w:r>
-        <w:t>end</w:t>
-      </w:r>
-      <w:proofErr w:type="spellEnd"/>
     </w:p>
     <w:p>
       <w:r>
@@ -167,14 +160,7 @@
           <w:b/>
           <w:sz w:val="24"/>
         </w:rPr>
-        <w:t>------------------</w:t>
-      </w:r>
-      <w:r>
-        <w:rPr>
-          <w:b/>
-          <w:sz w:val="24"/>
-        </w:rPr>
-        <w:t xml:space="preserve"> </w:t>
+        <w:t xml:space="preserve">------------------ </w:t>
       </w:r>
       <w:r>
         <w:rPr>
@@ -188,14 +174,7 @@
           <w:b/>
           <w:sz w:val="24"/>
         </w:rPr>
-        <w:t xml:space="preserve"> </w:t>
-      </w:r>
-      <w:r>
-        <w:rPr>
-          <w:b/>
-          <w:sz w:val="24"/>
-        </w:rPr>
-        <w:t>------------------</w:t>
+        <w:t xml:space="preserve"> ------------------</w:t>
       </w:r>
     </w:p>
     <w:p>
@@ -406,14 +385,7 @@
           <w:b/>
           <w:sz w:val="24"/>
         </w:rPr>
-        <w:t>------------------</w:t>
-      </w:r>
-      <w:r>
-        <w:rPr>
-          <w:b/>
-          <w:sz w:val="24"/>
-        </w:rPr>
-        <w:t xml:space="preserve"> 3ª reunião PI </w:t>
+        <w:t xml:space="preserve">------------------ 3ª reunião PI </w:t>
       </w:r>
       <w:r>
         <w:rPr>
@@ -434,14 +406,7 @@
           <w:b/>
           <w:sz w:val="24"/>
         </w:rPr>
-        <w:t xml:space="preserve">05/09/2023 </w:t>
-      </w:r>
-      <w:r>
-        <w:rPr>
-          <w:b/>
-          <w:sz w:val="24"/>
-        </w:rPr>
-        <w:t>------------------</w:t>
+        <w:t>05/09/2023 ------------------</w:t>
       </w:r>
     </w:p>
     <w:p>
@@ -578,6 +543,275 @@
       </w:r>
     </w:p>
     <w:p/>
+    <w:p>
+      <w:pPr>
+        <w:jc w:val="center"/>
+        <w:rPr>
+          <w:b/>
+          <w:sz w:val="24"/>
+        </w:rPr>
+      </w:pPr>
+      <w:r>
+        <w:rPr>
+          <w:b/>
+          <w:sz w:val="24"/>
+        </w:rPr>
+        <w:t xml:space="preserve">------------------ </w:t>
+      </w:r>
+      <w:r>
+        <w:rPr>
+          <w:b/>
+          <w:sz w:val="24"/>
+        </w:rPr>
+        <w:t>4</w:t>
+      </w:r>
+      <w:r>
+        <w:rPr>
+          <w:b/>
+          <w:sz w:val="24"/>
+        </w:rPr>
+        <w:t>ª reunião PI – 0</w:t>
+      </w:r>
+      <w:r>
+        <w:rPr>
+          <w:b/>
+          <w:sz w:val="24"/>
+        </w:rPr>
+        <w:t>7</w:t>
+      </w:r>
+      <w:r>
+        <w:rPr>
+          <w:b/>
+          <w:sz w:val="24"/>
+        </w:rPr>
+        <w:t>/09/2023 ------------------</w:t>
+      </w:r>
+    </w:p>
+    <w:p>
+      <w:r>
+        <w:t>Presentes os integrantes Eduardo, Luana e Maikon, foram analisados os diagramas e mesclado em um</w:t>
+      </w:r>
+      <w:r>
+        <w:t xml:space="preserve"> único com pontos em comum e disponibilizados no repositório do </w:t>
+      </w:r>
+      <w:proofErr w:type="spellStart"/>
+      <w:r>
+        <w:t>Github</w:t>
+      </w:r>
+      <w:proofErr w:type="spellEnd"/>
+      <w:r>
+        <w:t>.</w:t>
+      </w:r>
+    </w:p>
+    <w:p/>
+    <w:p>
+      <w:pPr>
+        <w:jc w:val="center"/>
+        <w:rPr>
+          <w:b/>
+          <w:sz w:val="24"/>
+        </w:rPr>
+      </w:pPr>
+      <w:r>
+        <w:rPr>
+          <w:b/>
+          <w:sz w:val="24"/>
+        </w:rPr>
+        <w:t xml:space="preserve">------------------ </w:t>
+      </w:r>
+      <w:r>
+        <w:rPr>
+          <w:b/>
+          <w:sz w:val="24"/>
+        </w:rPr>
+        <w:t>5</w:t>
+      </w:r>
+      <w:r>
+        <w:rPr>
+          <w:b/>
+          <w:sz w:val="24"/>
+        </w:rPr>
+        <w:t xml:space="preserve">ª reunião PI – </w:t>
+      </w:r>
+      <w:r>
+        <w:rPr>
+          <w:b/>
+          <w:sz w:val="24"/>
+        </w:rPr>
+        <w:t>12</w:t>
+      </w:r>
+      <w:r>
+        <w:rPr>
+          <w:b/>
+          <w:sz w:val="24"/>
+        </w:rPr>
+        <w:t>/09/2023 ------------------</w:t>
+      </w:r>
+    </w:p>
+    <w:p>
+      <w:r>
+        <w:t>F</w:t>
+      </w:r>
+      <w:r>
+        <w:t>oi apresentado o diagrama f</w:t>
+      </w:r>
+      <w:r>
+        <w:t xml:space="preserve">eito em 07/09 </w:t>
+      </w:r>
+      <w:r>
+        <w:t xml:space="preserve">para </w:t>
+      </w:r>
+      <w:r>
+        <w:t xml:space="preserve">os integrantes </w:t>
+      </w:r>
+      <w:proofErr w:type="spellStart"/>
+      <w:r>
+        <w:t>Eryck</w:t>
+      </w:r>
+      <w:proofErr w:type="spellEnd"/>
+      <w:r>
+        <w:t xml:space="preserve"> e Igor</w:t>
+      </w:r>
+      <w:r>
+        <w:t>,</w:t>
+      </w:r>
+      <w:r>
+        <w:t xml:space="preserve"> </w:t>
+      </w:r>
+      <w:r>
+        <w:t xml:space="preserve">e realizadas algumas alterações para disponibilizar a versão </w:t>
+      </w:r>
+      <w:r>
+        <w:t xml:space="preserve">final no </w:t>
+      </w:r>
+      <w:proofErr w:type="spellStart"/>
+      <w:r>
+        <w:t>Github</w:t>
+      </w:r>
+      <w:proofErr w:type="spellEnd"/>
+      <w:r>
+        <w:t>.</w:t>
+      </w:r>
+    </w:p>
+    <w:p>
+      <w:r>
+        <w:t>Foi discutido também referente</w:t>
+      </w:r>
+      <w:r>
+        <w:t xml:space="preserve"> as cores que serão utilizadas </w:t>
+      </w:r>
+      <w:r>
+        <w:t xml:space="preserve">na plataforma, e </w:t>
+      </w:r>
+      <w:r>
+        <w:t xml:space="preserve">todos concordaram que devido a área abordada teriam que ser cores mais </w:t>
+      </w:r>
+      <w:r>
+        <w:t>suaves, e puxadas para um verde/azul</w:t>
+      </w:r>
+      <w:r>
+        <w:t>.</w:t>
+      </w:r>
+    </w:p>
+    <w:p>
+      <w:r>
+        <w:t>Ficou definido</w:t>
+      </w:r>
+      <w:r>
+        <w:t xml:space="preserve"> como tarefa para a próxima reunião</w:t>
+      </w:r>
+      <w:r>
+        <w:t xml:space="preserve"> (19/09)</w:t>
+      </w:r>
+      <w:r>
+        <w:t>:</w:t>
+      </w:r>
+    </w:p>
+    <w:p>
+      <w:r>
+        <w:tab/>
+        <w:t xml:space="preserve">- </w:t>
+      </w:r>
+      <w:proofErr w:type="gramStart"/>
+      <w:r>
+        <w:t>paleta</w:t>
+      </w:r>
+      <w:proofErr w:type="gramEnd"/>
+      <w:r>
+        <w:t xml:space="preserve"> de cores</w:t>
+      </w:r>
+    </w:p>
+    <w:p>
+      <w:pPr>
+        <w:ind w:firstLine="708"/>
+      </w:pPr>
+      <w:r>
+        <w:t xml:space="preserve">- </w:t>
+      </w:r>
+      <w:proofErr w:type="gramStart"/>
+      <w:r>
+        <w:t>ideias</w:t>
+      </w:r>
+      <w:proofErr w:type="gramEnd"/>
+      <w:r>
+        <w:t xml:space="preserve"> de logotipo</w:t>
+      </w:r>
+    </w:p>
+    <w:p>
+      <w:pPr>
+        <w:ind w:firstLine="708"/>
+      </w:pPr>
+      <w:r>
+        <w:t xml:space="preserve">- </w:t>
+      </w:r>
+      <w:proofErr w:type="gramStart"/>
+      <w:r>
+        <w:t>croqui</w:t>
+      </w:r>
+      <w:proofErr w:type="gramEnd"/>
+      <w:r>
+        <w:t xml:space="preserve"> das páginas que a plataforma irá precisar</w:t>
+      </w:r>
+    </w:p>
+    <w:p>
+      <w:pPr>
+        <w:ind w:firstLine="708"/>
+        <w:rPr>
+          <w:u w:val="single"/>
+        </w:rPr>
+      </w:pPr>
+      <w:r>
+        <w:t xml:space="preserve">- </w:t>
+      </w:r>
+      <w:proofErr w:type="gramStart"/>
+      <w:r>
+        <w:t>levantamento</w:t>
+      </w:r>
+      <w:proofErr w:type="gramEnd"/>
+      <w:r>
+        <w:t xml:space="preserve"> de </w:t>
+      </w:r>
+      <w:r>
+        <w:t>requisitos</w:t>
+      </w:r>
+      <w:r>
+        <w:t xml:space="preserve"> (funcionais e não funcionais, de interface, atributos de qualidade</w:t>
+      </w:r>
+      <w:r>
+        <w:t>, usuários, restrições</w:t>
+      </w:r>
+      <w:r>
+        <w:t xml:space="preserve">, suposições e </w:t>
+      </w:r>
+      <w:proofErr w:type="spellStart"/>
+      <w:r>
+        <w:t>depedências</w:t>
+      </w:r>
+      <w:proofErr w:type="spellEnd"/>
+      <w:r>
+        <w:t>)</w:t>
+      </w:r>
+    </w:p>
     <w:sectPr>
       <w:pgSz w:w="11906" w:h="16838"/>
       <w:pgMar w:top="1417" w:right="1701" w:bottom="1417" w:left="1701" w:header="708" w:footer="708" w:gutter="0"/>

</xml_diff>

<commit_message>
Update Ata e Add Documentação
</commit_message>
<xml_diff>
--- a/ATA de Reuniões do PI.docx
+++ b/ATA de Reuniões do PI.docx
@@ -556,35 +556,7 @@
           <w:b/>
           <w:sz w:val="24"/>
         </w:rPr>
-        <w:t xml:space="preserve">------------------ </w:t>
-      </w:r>
-      <w:r>
-        <w:rPr>
-          <w:b/>
-          <w:sz w:val="24"/>
-        </w:rPr>
-        <w:t>4</w:t>
-      </w:r>
-      <w:r>
-        <w:rPr>
-          <w:b/>
-          <w:sz w:val="24"/>
-        </w:rPr>
-        <w:t>ª reunião PI – 0</w:t>
-      </w:r>
-      <w:r>
-        <w:rPr>
-          <w:b/>
-          <w:sz w:val="24"/>
-        </w:rPr>
-        <w:t>7</w:t>
-      </w:r>
-      <w:r>
-        <w:rPr>
-          <w:b/>
-          <w:sz w:val="24"/>
-        </w:rPr>
-        <w:t>/09/2023 ------------------</w:t>
+        <w:t>------------------ 4ª reunião PI – 07/09/2023 ------------------</w:t>
       </w:r>
     </w:p>
     <w:p>
@@ -617,35 +589,7 @@
           <w:b/>
           <w:sz w:val="24"/>
         </w:rPr>
-        <w:t xml:space="preserve">------------------ </w:t>
-      </w:r>
-      <w:r>
-        <w:rPr>
-          <w:b/>
-          <w:sz w:val="24"/>
-        </w:rPr>
-        <w:t>5</w:t>
-      </w:r>
-      <w:r>
-        <w:rPr>
-          <w:b/>
-          <w:sz w:val="24"/>
-        </w:rPr>
-        <w:t xml:space="preserve">ª reunião PI – </w:t>
-      </w:r>
-      <w:r>
-        <w:rPr>
-          <w:b/>
-          <w:sz w:val="24"/>
-        </w:rPr>
-        <w:t>12</w:t>
-      </w:r>
-      <w:r>
-        <w:rPr>
-          <w:b/>
-          <w:sz w:val="24"/>
-        </w:rPr>
-        <w:t>/09/2023 ------------------</w:t>
+        <w:t>------------------ 5ª reunião PI – 12/09/2023 ------------------</w:t>
       </w:r>
     </w:p>
     <w:p>
@@ -659,10 +603,7 @@
         <w:t xml:space="preserve">eito em 07/09 </w:t>
       </w:r>
       <w:r>
-        <w:t xml:space="preserve">para </w:t>
-      </w:r>
-      <w:r>
-        <w:t xml:space="preserve">os integrantes </w:t>
+        <w:t xml:space="preserve">para os integrantes </w:t>
       </w:r>
       <w:proofErr w:type="spellStart"/>
       <w:r>
@@ -776,9 +717,6 @@
     <w:p>
       <w:pPr>
         <w:ind w:firstLine="708"/>
-        <w:rPr>
-          <w:u w:val="single"/>
-        </w:rPr>
       </w:pPr>
       <w:r>
         <w:t xml:space="preserve">- </w:t>
@@ -812,6 +750,297 @@
         <w:t>)</w:t>
       </w:r>
     </w:p>
+    <w:p>
+      <w:pPr>
+        <w:ind w:firstLine="708"/>
+      </w:pPr>
+    </w:p>
+    <w:p>
+      <w:pPr>
+        <w:jc w:val="center"/>
+        <w:rPr>
+          <w:b/>
+          <w:sz w:val="24"/>
+        </w:rPr>
+      </w:pPr>
+      <w:r>
+        <w:rPr>
+          <w:b/>
+          <w:sz w:val="24"/>
+        </w:rPr>
+        <w:t xml:space="preserve">------------------ </w:t>
+      </w:r>
+      <w:r>
+        <w:rPr>
+          <w:b/>
+          <w:sz w:val="24"/>
+        </w:rPr>
+        <w:t>6</w:t>
+      </w:r>
+      <w:r>
+        <w:rPr>
+          <w:b/>
+          <w:sz w:val="24"/>
+        </w:rPr>
+        <w:t xml:space="preserve">ª reunião PI – </w:t>
+      </w:r>
+      <w:r>
+        <w:rPr>
+          <w:b/>
+          <w:sz w:val="24"/>
+        </w:rPr>
+        <w:t>19</w:t>
+      </w:r>
+      <w:r>
+        <w:rPr>
+          <w:b/>
+          <w:sz w:val="24"/>
+        </w:rPr>
+        <w:t>/09/2023 ------------------</w:t>
+      </w:r>
+    </w:p>
+    <w:p>
+      <w:r>
+        <w:t>Apresentação da paleta de cores definida e aprovada por todos os integrantes</w:t>
+      </w:r>
+      <w:r>
+        <w:t>.</w:t>
+      </w:r>
+    </w:p>
+    <w:p>
+      <w:r>
+        <w:t>Levantamento das p</w:t>
+      </w:r>
+      <w:r>
+        <w:t>rimeir</w:t>
+      </w:r>
+      <w:r>
+        <w:t>a</w:t>
+      </w:r>
+      <w:r>
+        <w:t>s ideias e esboços do logotipo</w:t>
+      </w:r>
+      <w:r>
+        <w:t>.</w:t>
+      </w:r>
+      <w:r>
+        <w:t xml:space="preserve"> Idealizamos algo com a sigla HCC, e o integrante Maikon desenvolveu um rascunho, que foi apresentado </w:t>
+      </w:r>
+      <w:r>
+        <w:t>aos outros integrantes que fizeram as sugestões de melhoria.</w:t>
+      </w:r>
+      <w:r>
+        <w:t xml:space="preserve"> Após nova tentativa, </w:t>
+      </w:r>
+      <w:r>
+        <w:t>foi apresentado o logotipo aprovado por todos os integrantes.</w:t>
+      </w:r>
+    </w:p>
+    <w:p>
+      <w:r>
+        <w:t>Apresentado e discutido as primeiras definições de requisitos e inspirações de layout da plataforma.</w:t>
+      </w:r>
+    </w:p>
+    <w:p/>
+    <w:p>
+      <w:pPr>
+        <w:jc w:val="center"/>
+        <w:rPr>
+          <w:b/>
+          <w:sz w:val="24"/>
+        </w:rPr>
+      </w:pPr>
+      <w:r>
+        <w:rPr>
+          <w:b/>
+          <w:sz w:val="24"/>
+        </w:rPr>
+        <w:t xml:space="preserve">------------------ </w:t>
+      </w:r>
+      <w:r>
+        <w:rPr>
+          <w:b/>
+          <w:sz w:val="24"/>
+        </w:rPr>
+        <w:t>7</w:t>
+      </w:r>
+      <w:r>
+        <w:rPr>
+          <w:b/>
+          <w:sz w:val="24"/>
+        </w:rPr>
+        <w:t xml:space="preserve">ª reunião PI – </w:t>
+      </w:r>
+      <w:r>
+        <w:rPr>
+          <w:b/>
+          <w:sz w:val="24"/>
+        </w:rPr>
+        <w:t>26</w:t>
+      </w:r>
+      <w:r>
+        <w:rPr>
+          <w:b/>
+          <w:sz w:val="24"/>
+        </w:rPr>
+        <w:t>/09/2023 ------------------</w:t>
+      </w:r>
+    </w:p>
+    <w:p>
+      <w:r>
+        <w:lastRenderedPageBreak/>
+        <w:t xml:space="preserve">Discussão sobre o foco do projeto, que estava </w:t>
+      </w:r>
+      <w:r>
+        <w:t>com uma abrangência ampla, o que dificulta as definições claras de requisitos, perfis e funcionalidades</w:t>
+      </w:r>
+      <w:r>
+        <w:t xml:space="preserve">. Após a reunião e exposição dos pontos, ficou definido que o foco seria para </w:t>
+      </w:r>
+      <w:r>
+        <w:t>cuidadores de idosos e de pessoas com necessidades especiais.</w:t>
+      </w:r>
+    </w:p>
+    <w:p/>
+    <w:p>
+      <w:pPr>
+        <w:jc w:val="center"/>
+        <w:rPr>
+          <w:b/>
+          <w:sz w:val="24"/>
+        </w:rPr>
+      </w:pPr>
+      <w:r>
+        <w:rPr>
+          <w:b/>
+          <w:sz w:val="24"/>
+        </w:rPr>
+        <w:t xml:space="preserve">------------------ </w:t>
+      </w:r>
+      <w:r>
+        <w:rPr>
+          <w:b/>
+          <w:sz w:val="24"/>
+        </w:rPr>
+        <w:t>8</w:t>
+      </w:r>
+      <w:r>
+        <w:rPr>
+          <w:b/>
+          <w:sz w:val="24"/>
+        </w:rPr>
+        <w:t xml:space="preserve">ª reunião PI – </w:t>
+      </w:r>
+      <w:r>
+        <w:rPr>
+          <w:b/>
+          <w:sz w:val="24"/>
+        </w:rPr>
+        <w:t>03</w:t>
+      </w:r>
+      <w:r>
+        <w:rPr>
+          <w:b/>
+          <w:sz w:val="24"/>
+        </w:rPr>
+        <w:t>/</w:t>
+      </w:r>
+      <w:r>
+        <w:rPr>
+          <w:b/>
+          <w:sz w:val="24"/>
+        </w:rPr>
+        <w:t>10</w:t>
+      </w:r>
+      <w:r>
+        <w:rPr>
+          <w:b/>
+          <w:sz w:val="24"/>
+        </w:rPr>
+        <w:t>/2023 ------------------</w:t>
+      </w:r>
+    </w:p>
+    <w:p>
+      <w:r>
+        <w:t>Desenvolvimento dos requisitos e layout da plataforma</w:t>
+      </w:r>
+      <w:r>
+        <w:t>.</w:t>
+      </w:r>
+    </w:p>
+    <w:p/>
+    <w:p>
+      <w:pPr>
+        <w:jc w:val="center"/>
+        <w:rPr>
+          <w:b/>
+          <w:sz w:val="24"/>
+        </w:rPr>
+      </w:pPr>
+      <w:r>
+        <w:rPr>
+          <w:b/>
+          <w:sz w:val="24"/>
+        </w:rPr>
+        <w:t xml:space="preserve">------------------ </w:t>
+      </w:r>
+      <w:r>
+        <w:rPr>
+          <w:b/>
+          <w:sz w:val="24"/>
+        </w:rPr>
+        <w:t>9</w:t>
+      </w:r>
+      <w:r>
+        <w:rPr>
+          <w:b/>
+          <w:sz w:val="24"/>
+        </w:rPr>
+        <w:t xml:space="preserve">ª reunião PI – </w:t>
+      </w:r>
+      <w:r>
+        <w:rPr>
+          <w:b/>
+          <w:sz w:val="24"/>
+        </w:rPr>
+        <w:t>10</w:t>
+      </w:r>
+      <w:r>
+        <w:rPr>
+          <w:b/>
+          <w:sz w:val="24"/>
+        </w:rPr>
+        <w:t>/10/2023 ------------------</w:t>
+      </w:r>
+    </w:p>
+    <w:p>
+      <w:r>
+        <w:t xml:space="preserve">Discussão sobre as necessidades do </w:t>
+      </w:r>
+      <w:proofErr w:type="spellStart"/>
+      <w:r>
+        <w:t>back-end</w:t>
+      </w:r>
+      <w:proofErr w:type="spellEnd"/>
+      <w:r>
+        <w:t xml:space="preserve"> para rascunho dos códigos que serão integrados ao layout, e </w:t>
+      </w:r>
+      <w:r>
+        <w:t>necessidade de novos rascunhos de layout</w:t>
+      </w:r>
+      <w:r>
+        <w:t xml:space="preserve"> para o desenvolvimento</w:t>
+      </w:r>
+      <w:r>
+        <w:t>.</w:t>
+      </w:r>
+    </w:p>
+    <w:p>
+      <w:r>
+        <w:t>Produção de mais 2 diagramas, que foram de sequência, um do paciente, e outro do prestador.</w:t>
+      </w:r>
+    </w:p>
+    <w:p/>
     <w:sectPr>
       <w:pgSz w:w="11906" w:h="16838"/>
       <w:pgMar w:top="1417" w:right="1701" w:bottom="1417" w:left="1701" w:header="708" w:footer="708" w:gutter="0"/>

</xml_diff>

<commit_message>
Atualização ATA e Documentação
</commit_message>
<xml_diff>
--- a/ATA de Reuniões do PI.docx
+++ b/ATA de Reuniões do PI.docx
@@ -85,58 +85,25 @@
       <w:r>
         <w:t xml:space="preserve"> e </w:t>
       </w:r>
-      <w:proofErr w:type="spellStart"/>
-      <w:r>
-        <w:t>Eryck</w:t>
-      </w:r>
-      <w:proofErr w:type="spellEnd"/>
-      <w:r>
-        <w:t xml:space="preserve"> Lino – Front-</w:t>
-      </w:r>
-      <w:proofErr w:type="spellStart"/>
-      <w:r>
-        <w:t>end</w:t>
-      </w:r>
-      <w:proofErr w:type="spellEnd"/>
+      <w:r>
+        <w:t>Eryck Lino – Front-end</w:t>
+      </w:r>
       <w:r>
         <w:t>, Protótipo, Logotipo</w:t>
       </w:r>
     </w:p>
     <w:p>
       <w:r>
-        <w:t>Igor Ferreira – Back-</w:t>
-      </w:r>
-      <w:proofErr w:type="spellStart"/>
-      <w:r>
-        <w:t>end</w:t>
-      </w:r>
-      <w:proofErr w:type="spellEnd"/>
-    </w:p>
-    <w:p>
-      <w:r>
-        <w:t xml:space="preserve">Luana Marques – </w:t>
-      </w:r>
-      <w:proofErr w:type="spellStart"/>
-      <w:r>
-        <w:t>Product</w:t>
-      </w:r>
-      <w:proofErr w:type="spellEnd"/>
-      <w:r>
-        <w:t xml:space="preserve"> </w:t>
-      </w:r>
-      <w:proofErr w:type="spellStart"/>
-      <w:r>
-        <w:t>Owner</w:t>
-      </w:r>
-      <w:proofErr w:type="spellEnd"/>
-      <w:r>
-        <w:t xml:space="preserve"> e Back-</w:t>
-      </w:r>
-      <w:proofErr w:type="spellStart"/>
-      <w:r>
-        <w:t>end</w:t>
-      </w:r>
-      <w:proofErr w:type="spellEnd"/>
+        <w:t>Igor Ferreira – Back-end</w:t>
+      </w:r>
+    </w:p>
+    <w:p>
+      <w:r>
+        <w:t>Luana Marques – Product Owner</w:t>
+      </w:r>
+      <w:r>
+        <w:t xml:space="preserve"> e Back-end</w:t>
+      </w:r>
     </w:p>
     <w:p>
       <w:r>
@@ -454,13 +421,8 @@
       <w:r>
         <w:t xml:space="preserve">- </w:t>
       </w:r>
-      <w:proofErr w:type="spellStart"/>
-      <w:r>
-        <w:t>Doctor</w:t>
-      </w:r>
-      <w:proofErr w:type="spellEnd"/>
-      <w:r>
-        <w:t xml:space="preserve"> Help</w:t>
+      <w:r>
+        <w:t>Doctor Help</w:t>
       </w:r>
     </w:p>
     <w:p>
@@ -470,13 +432,8 @@
     </w:p>
     <w:p>
       <w:r>
-        <w:t xml:space="preserve">- </w:t>
-      </w:r>
-      <w:proofErr w:type="spellStart"/>
-      <w:r>
-        <w:t>PomoDoctor</w:t>
-      </w:r>
-      <w:proofErr w:type="spellEnd"/>
+        <w:t>- PomoDoctor</w:t>
+      </w:r>
     </w:p>
     <w:p>
       <w:r>
@@ -564,17 +521,214 @@
         <w:t>Presentes os integrantes Eduardo, Luana e Maikon, foram analisados os diagramas e mesclado em um</w:t>
       </w:r>
       <w:r>
-        <w:t xml:space="preserve"> único com pontos em comum e disponibilizados no repositório do </w:t>
-      </w:r>
-      <w:proofErr w:type="spellStart"/>
-      <w:r>
-        <w:t>Github</w:t>
-      </w:r>
-      <w:proofErr w:type="spellEnd"/>
+        <w:t xml:space="preserve"> único com pontos em comum e disponibilizados no repositório do Github.</w:t>
+      </w:r>
+    </w:p>
+    <w:p/>
+    <w:p>
+      <w:pPr>
+        <w:jc w:val="center"/>
+        <w:rPr>
+          <w:b/>
+          <w:sz w:val="24"/>
+        </w:rPr>
+      </w:pPr>
+      <w:r>
+        <w:rPr>
+          <w:b/>
+          <w:sz w:val="24"/>
+        </w:rPr>
+        <w:t>------------------ 5ª reunião PI – 12/09/2023 ------------------</w:t>
+      </w:r>
+    </w:p>
+    <w:p>
+      <w:r>
+        <w:t>F</w:t>
+      </w:r>
+      <w:r>
+        <w:t>oi apresentado o diagrama f</w:t>
+      </w:r>
+      <w:r>
+        <w:t xml:space="preserve">eito em 07/09 </w:t>
+      </w:r>
+      <w:r>
+        <w:t>para os integrantes Eryck e Igor</w:t>
+      </w:r>
+      <w:r>
+        <w:t>,</w:t>
+      </w:r>
+      <w:r>
+        <w:t xml:space="preserve"> </w:t>
+      </w:r>
+      <w:r>
+        <w:t xml:space="preserve">e realizadas algumas alterações para disponibilizar a versão </w:t>
+      </w:r>
+      <w:r>
+        <w:t>final no Github.</w:t>
+      </w:r>
+    </w:p>
+    <w:p>
+      <w:r>
+        <w:t>Foi discutido também referente</w:t>
+      </w:r>
+      <w:r>
+        <w:t xml:space="preserve"> as cores que serão utilizadas </w:t>
+      </w:r>
+      <w:r>
+        <w:t xml:space="preserve">na plataforma, e </w:t>
+      </w:r>
+      <w:r>
+        <w:t xml:space="preserve">todos concordaram que devido a área abordada teriam que ser cores mais </w:t>
+      </w:r>
+      <w:r>
+        <w:t>suaves, e puxadas para um verde/azul</w:t>
+      </w:r>
       <w:r>
         <w:t>.</w:t>
       </w:r>
     </w:p>
+    <w:p>
+      <w:r>
+        <w:t>Ficou definido</w:t>
+      </w:r>
+      <w:r>
+        <w:t xml:space="preserve"> como tarefa para a próxima reunião</w:t>
+      </w:r>
+      <w:r>
+        <w:t xml:space="preserve"> (19/09)</w:t>
+      </w:r>
+      <w:r>
+        <w:t>:</w:t>
+      </w:r>
+    </w:p>
+    <w:p>
+      <w:r>
+        <w:tab/>
+        <w:t>- paleta de cores</w:t>
+      </w:r>
+    </w:p>
+    <w:p>
+      <w:pPr>
+        <w:ind w:firstLine="708"/>
+      </w:pPr>
+      <w:r>
+        <w:t xml:space="preserve">- </w:t>
+      </w:r>
+      <w:r>
+        <w:t>ideias de logotipo</w:t>
+      </w:r>
+    </w:p>
+    <w:p>
+      <w:pPr>
+        <w:ind w:firstLine="708"/>
+      </w:pPr>
+      <w:r>
+        <w:t>- croqui das páginas que a plataforma irá precisar</w:t>
+      </w:r>
+    </w:p>
+    <w:p>
+      <w:pPr>
+        <w:ind w:firstLine="708"/>
+      </w:pPr>
+      <w:r>
+        <w:t xml:space="preserve">- </w:t>
+      </w:r>
+      <w:r>
+        <w:t xml:space="preserve">levantamento de </w:t>
+      </w:r>
+      <w:r>
+        <w:t>requisitos</w:t>
+      </w:r>
+      <w:r>
+        <w:t xml:space="preserve"> (funcionais e não funcionais, de interface, atributos de qualidade</w:t>
+      </w:r>
+      <w:r>
+        <w:t>, usuários, restrições</w:t>
+      </w:r>
+      <w:r>
+        <w:t>, suposições e depedências</w:t>
+      </w:r>
+      <w:r>
+        <w:t>)</w:t>
+      </w:r>
+    </w:p>
+    <w:p>
+      <w:pPr>
+        <w:ind w:firstLine="708"/>
+      </w:pPr>
+    </w:p>
+    <w:p>
+      <w:pPr>
+        <w:jc w:val="center"/>
+        <w:rPr>
+          <w:b/>
+          <w:sz w:val="24"/>
+        </w:rPr>
+      </w:pPr>
+      <w:r>
+        <w:rPr>
+          <w:b/>
+          <w:sz w:val="24"/>
+        </w:rPr>
+        <w:t xml:space="preserve">------------------ 6ª reunião PI – </w:t>
+      </w:r>
+      <w:r>
+        <w:rPr>
+          <w:b/>
+          <w:sz w:val="24"/>
+        </w:rPr>
+        <w:t>19</w:t>
+      </w:r>
+      <w:r>
+        <w:rPr>
+          <w:b/>
+          <w:sz w:val="24"/>
+        </w:rPr>
+        <w:t>/09/2023 ------------------</w:t>
+      </w:r>
+    </w:p>
+    <w:p>
+      <w:r>
+        <w:t>Apresentação da paleta de cores definida e aprovada por todos os integrantes</w:t>
+      </w:r>
+      <w:r>
+        <w:t>.</w:t>
+      </w:r>
+    </w:p>
+    <w:p>
+      <w:r>
+        <w:t>Levantamento das p</w:t>
+      </w:r>
+      <w:r>
+        <w:t>rimeir</w:t>
+      </w:r>
+      <w:r>
+        <w:t>a</w:t>
+      </w:r>
+      <w:r>
+        <w:t>s ideias e esboços do logotipo</w:t>
+      </w:r>
+      <w:r>
+        <w:t>.</w:t>
+      </w:r>
+      <w:r>
+        <w:t xml:space="preserve"> Idealizamos algo com a sigla HCC, e o integrante Maikon desenvolveu um rascunho, que foi apresentado </w:t>
+      </w:r>
+      <w:r>
+        <w:t>aos outros integrantes que fizeram as sugestões de melhoria.</w:t>
+      </w:r>
+      <w:r>
+        <w:t xml:space="preserve"> Após nova tentativa, </w:t>
+      </w:r>
+      <w:r>
+        <w:t>foi apresentado o logotipo aprovado por todos os integrantes.</w:t>
+      </w:r>
+    </w:p>
+    <w:p>
+      <w:r>
+        <w:t>Apresentado e discutido as primeiras definições de requisitos e inspirações de layout da plataforma.</w:t>
+      </w:r>
+    </w:p>
     <w:p/>
     <w:p>
       <w:pPr>
@@ -589,301 +743,7 @@
           <w:b/>
           <w:sz w:val="24"/>
         </w:rPr>
-        <w:t>------------------ 5ª reunião PI – 12/09/2023 ------------------</w:t>
-      </w:r>
-    </w:p>
-    <w:p>
-      <w:r>
-        <w:t>F</w:t>
-      </w:r>
-      <w:r>
-        <w:t>oi apresentado o diagrama f</w:t>
-      </w:r>
-      <w:r>
-        <w:t xml:space="preserve">eito em 07/09 </w:t>
-      </w:r>
-      <w:r>
-        <w:t xml:space="preserve">para os integrantes </w:t>
-      </w:r>
-      <w:proofErr w:type="spellStart"/>
-      <w:r>
-        <w:t>Eryck</w:t>
-      </w:r>
-      <w:proofErr w:type="spellEnd"/>
-      <w:r>
-        <w:t xml:space="preserve"> e Igor</w:t>
-      </w:r>
-      <w:r>
-        <w:t>,</w:t>
-      </w:r>
-      <w:r>
-        <w:t xml:space="preserve"> </w:t>
-      </w:r>
-      <w:r>
-        <w:t xml:space="preserve">e realizadas algumas alterações para disponibilizar a versão </w:t>
-      </w:r>
-      <w:r>
-        <w:t xml:space="preserve">final no </w:t>
-      </w:r>
-      <w:proofErr w:type="spellStart"/>
-      <w:r>
-        <w:t>Github</w:t>
-      </w:r>
-      <w:proofErr w:type="spellEnd"/>
-      <w:r>
-        <w:t>.</w:t>
-      </w:r>
-    </w:p>
-    <w:p>
-      <w:r>
-        <w:t>Foi discutido também referente</w:t>
-      </w:r>
-      <w:r>
-        <w:t xml:space="preserve"> as cores que serão utilizadas </w:t>
-      </w:r>
-      <w:r>
-        <w:t xml:space="preserve">na plataforma, e </w:t>
-      </w:r>
-      <w:r>
-        <w:t xml:space="preserve">todos concordaram que devido a área abordada teriam que ser cores mais </w:t>
-      </w:r>
-      <w:r>
-        <w:t>suaves, e puxadas para um verde/azul</w:t>
-      </w:r>
-      <w:r>
-        <w:t>.</w:t>
-      </w:r>
-    </w:p>
-    <w:p>
-      <w:r>
-        <w:t>Ficou definido</w:t>
-      </w:r>
-      <w:r>
-        <w:t xml:space="preserve"> como tarefa para a próxima reunião</w:t>
-      </w:r>
-      <w:r>
-        <w:t xml:space="preserve"> (19/09)</w:t>
-      </w:r>
-      <w:r>
-        <w:t>:</w:t>
-      </w:r>
-    </w:p>
-    <w:p>
-      <w:r>
-        <w:tab/>
-        <w:t xml:space="preserve">- </w:t>
-      </w:r>
-      <w:proofErr w:type="gramStart"/>
-      <w:r>
-        <w:t>paleta</w:t>
-      </w:r>
-      <w:proofErr w:type="gramEnd"/>
-      <w:r>
-        <w:t xml:space="preserve"> de cores</w:t>
-      </w:r>
-    </w:p>
-    <w:p>
-      <w:pPr>
-        <w:ind w:firstLine="708"/>
-      </w:pPr>
-      <w:r>
-        <w:t xml:space="preserve">- </w:t>
-      </w:r>
-      <w:proofErr w:type="gramStart"/>
-      <w:r>
-        <w:t>ideias</w:t>
-      </w:r>
-      <w:proofErr w:type="gramEnd"/>
-      <w:r>
-        <w:t xml:space="preserve"> de logotipo</w:t>
-      </w:r>
-    </w:p>
-    <w:p>
-      <w:pPr>
-        <w:ind w:firstLine="708"/>
-      </w:pPr>
-      <w:r>
-        <w:t xml:space="preserve">- </w:t>
-      </w:r>
-      <w:proofErr w:type="gramStart"/>
-      <w:r>
-        <w:t>croqui</w:t>
-      </w:r>
-      <w:proofErr w:type="gramEnd"/>
-      <w:r>
-        <w:t xml:space="preserve"> das páginas que a plataforma irá precisar</w:t>
-      </w:r>
-    </w:p>
-    <w:p>
-      <w:pPr>
-        <w:ind w:firstLine="708"/>
-      </w:pPr>
-      <w:r>
-        <w:t xml:space="preserve">- </w:t>
-      </w:r>
-      <w:proofErr w:type="gramStart"/>
-      <w:r>
-        <w:t>levantamento</w:t>
-      </w:r>
-      <w:proofErr w:type="gramEnd"/>
-      <w:r>
-        <w:t xml:space="preserve"> de </w:t>
-      </w:r>
-      <w:r>
-        <w:t>requisitos</w:t>
-      </w:r>
-      <w:r>
-        <w:t xml:space="preserve"> (funcionais e não funcionais, de interface, atributos de qualidade</w:t>
-      </w:r>
-      <w:r>
-        <w:t>, usuários, restrições</w:t>
-      </w:r>
-      <w:r>
-        <w:t xml:space="preserve">, suposições e </w:t>
-      </w:r>
-      <w:proofErr w:type="spellStart"/>
-      <w:r>
-        <w:t>depedências</w:t>
-      </w:r>
-      <w:proofErr w:type="spellEnd"/>
-      <w:r>
-        <w:t>)</w:t>
-      </w:r>
-    </w:p>
-    <w:p>
-      <w:pPr>
-        <w:ind w:firstLine="708"/>
-      </w:pPr>
-    </w:p>
-    <w:p>
-      <w:pPr>
-        <w:jc w:val="center"/>
-        <w:rPr>
-          <w:b/>
-          <w:sz w:val="24"/>
-        </w:rPr>
-      </w:pPr>
-      <w:r>
-        <w:rPr>
-          <w:b/>
-          <w:sz w:val="24"/>
-        </w:rPr>
-        <w:t xml:space="preserve">------------------ </w:t>
-      </w:r>
-      <w:r>
-        <w:rPr>
-          <w:b/>
-          <w:sz w:val="24"/>
-        </w:rPr>
-        <w:t>6</w:t>
-      </w:r>
-      <w:r>
-        <w:rPr>
-          <w:b/>
-          <w:sz w:val="24"/>
-        </w:rPr>
-        <w:t xml:space="preserve">ª reunião PI – </w:t>
-      </w:r>
-      <w:r>
-        <w:rPr>
-          <w:b/>
-          <w:sz w:val="24"/>
-        </w:rPr>
-        <w:t>19</w:t>
-      </w:r>
-      <w:r>
-        <w:rPr>
-          <w:b/>
-          <w:sz w:val="24"/>
-        </w:rPr>
-        <w:t>/09/2023 ------------------</w:t>
-      </w:r>
-    </w:p>
-    <w:p>
-      <w:r>
-        <w:t>Apresentação da paleta de cores definida e aprovada por todos os integrantes</w:t>
-      </w:r>
-      <w:r>
-        <w:t>.</w:t>
-      </w:r>
-    </w:p>
-    <w:p>
-      <w:r>
-        <w:t>Levantamento das p</w:t>
-      </w:r>
-      <w:r>
-        <w:t>rimeir</w:t>
-      </w:r>
-      <w:r>
-        <w:t>a</w:t>
-      </w:r>
-      <w:r>
-        <w:t>s ideias e esboços do logotipo</w:t>
-      </w:r>
-      <w:r>
-        <w:t>.</w:t>
-      </w:r>
-      <w:r>
-        <w:t xml:space="preserve"> Idealizamos algo com a sigla HCC, e o integrante Maikon desenvolveu um rascunho, que foi apresentado </w:t>
-      </w:r>
-      <w:r>
-        <w:t>aos outros integrantes que fizeram as sugestões de melhoria.</w:t>
-      </w:r>
-      <w:r>
-        <w:t xml:space="preserve"> Após nova tentativa, </w:t>
-      </w:r>
-      <w:r>
-        <w:t>foi apresentado o logotipo aprovado por todos os integrantes.</w:t>
-      </w:r>
-    </w:p>
-    <w:p>
-      <w:r>
-        <w:t>Apresentado e discutido as primeiras definições de requisitos e inspirações de layout da plataforma.</w:t>
-      </w:r>
-    </w:p>
-    <w:p/>
-    <w:p>
-      <w:pPr>
-        <w:jc w:val="center"/>
-        <w:rPr>
-          <w:b/>
-          <w:sz w:val="24"/>
-        </w:rPr>
-      </w:pPr>
-      <w:r>
-        <w:rPr>
-          <w:b/>
-          <w:sz w:val="24"/>
-        </w:rPr>
-        <w:t xml:space="preserve">------------------ </w:t>
-      </w:r>
-      <w:r>
-        <w:rPr>
-          <w:b/>
-          <w:sz w:val="24"/>
-        </w:rPr>
-        <w:t>7</w:t>
-      </w:r>
-      <w:r>
-        <w:rPr>
-          <w:b/>
-          <w:sz w:val="24"/>
-        </w:rPr>
-        <w:t xml:space="preserve">ª reunião PI – </w:t>
-      </w:r>
-      <w:r>
-        <w:rPr>
-          <w:b/>
-          <w:sz w:val="24"/>
-        </w:rPr>
-        <w:t>26</w:t>
-      </w:r>
-      <w:r>
-        <w:rPr>
-          <w:b/>
-          <w:sz w:val="24"/>
-        </w:rPr>
-        <w:t>/09/2023 ------------------</w:t>
+        <w:t>------------------ 7ª reunião PI – 26/09/2023 ------------------</w:t>
       </w:r>
     </w:p>
     <w:p>
@@ -915,6 +775,80 @@
           <w:b/>
           <w:sz w:val="24"/>
         </w:rPr>
+        <w:t xml:space="preserve">------------------ 8ª reunião PI – </w:t>
+      </w:r>
+      <w:r>
+        <w:rPr>
+          <w:b/>
+          <w:sz w:val="24"/>
+        </w:rPr>
+        <w:t>03</w:t>
+      </w:r>
+      <w:r>
+        <w:rPr>
+          <w:b/>
+          <w:sz w:val="24"/>
+        </w:rPr>
+        <w:t>/10/2023 ------------------</w:t>
+      </w:r>
+    </w:p>
+    <w:p>
+      <w:r>
+        <w:t>Desenvolvimento dos requisitos e layout da plataforma</w:t>
+      </w:r>
+      <w:r>
+        <w:t>.</w:t>
+      </w:r>
+    </w:p>
+    <w:p/>
+    <w:p>
+      <w:pPr>
+        <w:jc w:val="center"/>
+        <w:rPr>
+          <w:b/>
+          <w:sz w:val="24"/>
+        </w:rPr>
+      </w:pPr>
+      <w:r>
+        <w:rPr>
+          <w:b/>
+          <w:sz w:val="24"/>
+        </w:rPr>
+        <w:t>------------------ 9ª reunião PI – 10/10/2023 ------------------</w:t>
+      </w:r>
+    </w:p>
+    <w:p>
+      <w:r>
+        <w:t xml:space="preserve">Discussão sobre as necessidades do back-end para rascunho dos códigos que serão integrados ao layout, e </w:t>
+      </w:r>
+      <w:r>
+        <w:t>necessidade de novos rascunhos de layout</w:t>
+      </w:r>
+      <w:r>
+        <w:t xml:space="preserve"> para o desenvolvimento</w:t>
+      </w:r>
+      <w:r>
+        <w:t>.</w:t>
+      </w:r>
+    </w:p>
+    <w:p>
+      <w:r>
+        <w:t>Produção de mais 2 diagramas, que foram de sequência, um do paciente, e outro do prestador.</w:t>
+      </w:r>
+    </w:p>
+    <w:p>
+      <w:pPr>
+        <w:jc w:val="center"/>
+        <w:rPr>
+          <w:b/>
+          <w:sz w:val="24"/>
+        </w:rPr>
+      </w:pPr>
+      <w:r>
+        <w:rPr>
+          <w:b/>
+          <w:sz w:val="24"/>
+        </w:rPr>
         <w:t xml:space="preserve">------------------ </w:t>
       </w:r>
       <w:r>
@@ -922,7 +856,7 @@
           <w:b/>
           <w:sz w:val="24"/>
         </w:rPr>
-        <w:t>8</w:t>
+        <w:t>10</w:t>
       </w:r>
       <w:r>
         <w:rPr>
@@ -936,111 +870,24 @@
           <w:b/>
           <w:sz w:val="24"/>
         </w:rPr>
-        <w:t>03</w:t>
-      </w:r>
-      <w:r>
-        <w:rPr>
-          <w:b/>
-          <w:sz w:val="24"/>
-        </w:rPr>
-        <w:t>/</w:t>
-      </w:r>
-      <w:r>
-        <w:rPr>
-          <w:b/>
-          <w:sz w:val="24"/>
-        </w:rPr>
-        <w:t>10</w:t>
-      </w:r>
-      <w:r>
-        <w:rPr>
-          <w:b/>
-          <w:sz w:val="24"/>
-        </w:rPr>
-        <w:t>/2023 ------------------</w:t>
-      </w:r>
-    </w:p>
-    <w:p>
-      <w:r>
-        <w:t>Desenvolvimento dos requisitos e layout da plataforma</w:t>
-      </w:r>
-      <w:r>
-        <w:t>.</w:t>
-      </w:r>
-    </w:p>
-    <w:p/>
-    <w:p>
-      <w:pPr>
-        <w:jc w:val="center"/>
-        <w:rPr>
-          <w:b/>
-          <w:sz w:val="24"/>
-        </w:rPr>
-      </w:pPr>
-      <w:r>
-        <w:rPr>
-          <w:b/>
-          <w:sz w:val="24"/>
-        </w:rPr>
-        <w:t xml:space="preserve">------------------ </w:t>
-      </w:r>
-      <w:r>
-        <w:rPr>
-          <w:b/>
-          <w:sz w:val="24"/>
-        </w:rPr>
-        <w:t>9</w:t>
-      </w:r>
-      <w:r>
-        <w:rPr>
-          <w:b/>
-          <w:sz w:val="24"/>
-        </w:rPr>
-        <w:t xml:space="preserve">ª reunião PI – </w:t>
-      </w:r>
-      <w:r>
-        <w:rPr>
-          <w:b/>
-          <w:sz w:val="24"/>
-        </w:rPr>
-        <w:t>10</w:t>
-      </w:r>
-      <w:r>
-        <w:rPr>
-          <w:b/>
-          <w:sz w:val="24"/>
-        </w:rPr>
-        <w:t>/10/2023 ------------------</w:t>
-      </w:r>
-    </w:p>
-    <w:p>
-      <w:r>
-        <w:t xml:space="preserve">Discussão sobre as necessidades do </w:t>
-      </w:r>
-      <w:proofErr w:type="spellStart"/>
-      <w:r>
-        <w:t>back-end</w:t>
-      </w:r>
-      <w:proofErr w:type="spellEnd"/>
-      <w:r>
-        <w:t xml:space="preserve"> para rascunho dos códigos que serão integrados ao layout, e </w:t>
-      </w:r>
-      <w:r>
-        <w:t>necessidade de novos rascunhos de layout</w:t>
-      </w:r>
-      <w:r>
-        <w:t xml:space="preserve"> para o desenvolvimento</w:t>
-      </w:r>
-      <w:r>
-        <w:t>.</w:t>
-      </w:r>
-    </w:p>
-    <w:p>
-      <w:r>
-        <w:t>Produção de mais 2 diagramas, que foram de sequência, um do paciente, e outro do prestador.</w:t>
-      </w:r>
-    </w:p>
-    <w:p/>
+        <w:t>3</w:t>
+      </w:r>
+      <w:r>
+        <w:rPr>
+          <w:b/>
+          <w:sz w:val="24"/>
+        </w:rPr>
+        <w:t>0/10/2023 ------------------</w:t>
+      </w:r>
+    </w:p>
+    <w:p>
+      <w:r>
+        <w:t>Desenvolvimento dos protótipos do layout</w:t>
+      </w:r>
+      <w:r>
+        <w:t xml:space="preserve"> e rascunho do banco de dados.</w:t>
+      </w:r>
+    </w:p>
     <w:sectPr>
       <w:pgSz w:w="11906" w:h="16838"/>
       <w:pgMar w:top="1417" w:right="1701" w:bottom="1417" w:left="1701" w:header="708" w:footer="708" w:gutter="0"/>

</xml_diff>